<commit_message>
Update 10/9/2023 11:09AM EST
Update as of 11:09AM EST on 10/9/2023.
</commit_message>
<xml_diff>
--- a/@CRIMINAL PREVENTION SECURITY SYSTEMS/20231009 - Global United Defense, Inc. - Criminal Prevention Security Systems - v1.0.1.26.docx
+++ b/@CRIMINAL PREVENTION SECURITY SYSTEMS/20231009 - Global United Defense, Inc. - Criminal Prevention Security Systems - v1.0.1.26.docx
@@ -199,7 +199,7 @@
           <w:sz w:val="28"/>
           <w:szCs w:val="28"/>
         </w:rPr>
-        <w:t>10/9/2023 4:21:43 AM</w:t>
+        <w:t>10/9/2023 11:08:13 AM</w:t>
       </w:r>
     </w:p>
     <w:p>
@@ -10479,6 +10479,22 @@
         </w:rPr>
         <w:t xml:space="preserve">ANY </w:t>
       </w:r>
+      <w:r>
+        <w:rPr>
+          <w:b/>
+          <w:bCs/>
+          <w:color w:val="FF0000"/>
+        </w:rPr>
+        <w:t>F</w:t>
+      </w:r>
+      <w:r>
+        <w:rPr>
+          <w:b/>
+          <w:bCs/>
+          <w:color w:val="FF0000"/>
+        </w:rPr>
+        <w:t xml:space="preserve">UCK `EM </w:t>
+      </w:r>
       <w:proofErr w:type="gramStart"/>
       <w:r>
         <w:rPr>
@@ -10486,32 +10502,16 @@
           <w:bCs/>
           <w:color w:val="FF0000"/>
         </w:rPr>
-        <w:t>F</w:t>
-      </w:r>
-      <w:r>
-        <w:rPr>
-          <w:b/>
-          <w:bCs/>
-          <w:color w:val="FF0000"/>
-        </w:rPr>
-        <w:t>UCK</w:t>
+        <w:t>OVER</w:t>
+      </w:r>
+      <w:r>
+        <w:rPr>
+          <w:b/>
+          <w:bCs/>
+        </w:rPr>
+        <w:t>;</w:t>
       </w:r>
       <w:proofErr w:type="gramEnd"/>
-      <w:r>
-        <w:rPr>
-          <w:b/>
-          <w:bCs/>
-          <w:color w:val="FF0000"/>
-        </w:rPr>
-        <w:t xml:space="preserve"> `EM OVER</w:t>
-      </w:r>
-      <w:r>
-        <w:rPr>
-          <w:b/>
-          <w:bCs/>
-        </w:rPr>
-        <w:t>;</w:t>
-      </w:r>
     </w:p>
     <w:p>
       <w:pPr>
@@ -21262,15 +21262,33 @@
           <w:bCs/>
           <w:color w:val="FF0000"/>
         </w:rPr>
-        <w:t>MIRROR DEFENSE</w:t>
-      </w:r>
-      <w:r>
-        <w:rPr>
-          <w:b/>
-          <w:bCs/>
-        </w:rPr>
-        <w:t>;</w:t>
-      </w:r>
+        <w:t>MI</w:t>
+      </w:r>
+      <w:r>
+        <w:rPr>
+          <w:b/>
+          <w:bCs/>
+          <w:color w:val="FF0000"/>
+        </w:rPr>
+        <w:t>ND CONTROL EXTORTION (MCE</w:t>
+      </w:r>
+      <w:proofErr w:type="gramStart"/>
+      <w:r>
+        <w:rPr>
+          <w:b/>
+          <w:bCs/>
+          <w:color w:val="FF0000"/>
+        </w:rPr>
+        <w:t>)</w:t>
+      </w:r>
+      <w:r>
+        <w:rPr>
+          <w:b/>
+          <w:bCs/>
+        </w:rPr>
+        <w:t>;</w:t>
+      </w:r>
+      <w:proofErr w:type="gramEnd"/>
     </w:p>
     <w:p>
       <w:pPr>
@@ -21310,6 +21328,64 @@
           <w:bCs/>
           <w:color w:val="FF0000"/>
         </w:rPr>
+        <w:t xml:space="preserve">MIRROR </w:t>
+      </w:r>
+      <w:proofErr w:type="gramStart"/>
+      <w:r>
+        <w:rPr>
+          <w:b/>
+          <w:bCs/>
+          <w:color w:val="FF0000"/>
+        </w:rPr>
+        <w:t>DEFENSE</w:t>
+      </w:r>
+      <w:r>
+        <w:rPr>
+          <w:b/>
+          <w:bCs/>
+        </w:rPr>
+        <w:t>;</w:t>
+      </w:r>
+      <w:proofErr w:type="gramEnd"/>
+    </w:p>
+    <w:p>
+      <w:pPr>
+        <w:ind w:left="360"/>
+        <w:jc w:val="both"/>
+        <w:rPr>
+          <w:b/>
+          <w:bCs/>
+        </w:rPr>
+      </w:pPr>
+      <w:r>
+        <w:tab/>
+      </w:r>
+      <w:r>
+        <w:rPr>
+          <w:u w:val="single"/>
+        </w:rPr>
+        <w:t>PREVENTION SECURITY SYSTEM</w:t>
+      </w:r>
+      <w:r>
+        <w:t>:</w:t>
+      </w:r>
+      <w:r>
+        <w:t xml:space="preserve"> </w:t>
+      </w:r>
+      <w:r>
+        <w:rPr>
+          <w:b/>
+          <w:bCs/>
+          <w:color w:val="FF0000"/>
+        </w:rPr>
+        <w:t xml:space="preserve">ANY </w:t>
+      </w:r>
+      <w:r>
+        <w:rPr>
+          <w:b/>
+          <w:bCs/>
+          <w:color w:val="FF0000"/>
+        </w:rPr>
         <w:t>MISASSIGNMENT</w:t>
       </w:r>
       <w:r>
@@ -21651,6 +21727,7 @@
         <w:rPr>
           <w:u w:val="single"/>
         </w:rPr>
+        <w:lastRenderedPageBreak/>
         <w:t>PREVENTION SECURITY SYSTEM</w:t>
       </w:r>
       <w:r>
@@ -21899,7 +21976,6 @@
         <w:rPr>
           <w:u w:val="single"/>
         </w:rPr>
-        <w:lastRenderedPageBreak/>
         <w:t>PREVENTION SECURITY SYSTEM</w:t>
       </w:r>
       <w:r>
@@ -23133,118 +23209,6 @@
           <w:color w:val="FF0000"/>
         </w:rPr>
         <w:t>POLARIZATION</w:t>
-      </w:r>
-      <w:r>
-        <w:rPr>
-          <w:b/>
-          <w:bCs/>
-        </w:rPr>
-        <w:t>;</w:t>
-      </w:r>
-    </w:p>
-    <w:p>
-      <w:pPr>
-        <w:ind w:left="360"/>
-        <w:jc w:val="both"/>
-        <w:rPr>
-          <w:b/>
-          <w:bCs/>
-        </w:rPr>
-      </w:pPr>
-      <w:r>
-        <w:tab/>
-      </w:r>
-      <w:r>
-        <w:rPr>
-          <w:u w:val="single"/>
-        </w:rPr>
-        <w:t>PREVENTION SECURITY SYSTEM</w:t>
-      </w:r>
-      <w:r>
-        <w:t>:</w:t>
-      </w:r>
-      <w:r>
-        <w:t xml:space="preserve"> </w:t>
-      </w:r>
-      <w:r>
-        <w:rPr>
-          <w:b/>
-          <w:bCs/>
-          <w:color w:val="FF0000"/>
-        </w:rPr>
-        <w:t xml:space="preserve">ANY </w:t>
-      </w:r>
-      <w:r>
-        <w:rPr>
-          <w:b/>
-          <w:bCs/>
-          <w:color w:val="FF0000"/>
-        </w:rPr>
-        <w:t>POLI</w:t>
-      </w:r>
-      <w:r>
-        <w:rPr>
-          <w:b/>
-          <w:bCs/>
-          <w:color w:val="FF0000"/>
-        </w:rPr>
-        <w:t>GAMY</w:t>
-      </w:r>
-      <w:r>
-        <w:rPr>
-          <w:b/>
-          <w:bCs/>
-        </w:rPr>
-        <w:t>;</w:t>
-      </w:r>
-    </w:p>
-    <w:p>
-      <w:pPr>
-        <w:ind w:left="360"/>
-        <w:jc w:val="both"/>
-        <w:rPr>
-          <w:b/>
-          <w:bCs/>
-        </w:rPr>
-      </w:pPr>
-      <w:r>
-        <w:tab/>
-      </w:r>
-      <w:r>
-        <w:rPr>
-          <w:u w:val="single"/>
-        </w:rPr>
-        <w:t>PREVENTION SECURITY SYSTEM</w:t>
-      </w:r>
-      <w:r>
-        <w:t>:</w:t>
-      </w:r>
-      <w:r>
-        <w:t xml:space="preserve"> </w:t>
-      </w:r>
-      <w:r>
-        <w:rPr>
-          <w:b/>
-          <w:bCs/>
-          <w:color w:val="FF0000"/>
-        </w:rPr>
-        <w:t xml:space="preserve">ANY </w:t>
-      </w:r>
-      <w:r>
-        <w:rPr>
-          <w:b/>
-          <w:bCs/>
-          <w:color w:val="FF0000"/>
-        </w:rPr>
-        <w:t>POLITICAL C</w:t>
-      </w:r>
-      <w:r>
-        <w:rPr>
-          <w:b/>
-          <w:bCs/>
-          <w:color w:val="FF0000"/>
-        </w:rPr>
-        <w:t>RIMINAL ATTACK</w:t>
       </w:r>
       <w:r>
         <w:rPr>
@@ -23293,6 +23257,118 @@
           <w:bCs/>
           <w:color w:val="FF0000"/>
         </w:rPr>
+        <w:t>POLI</w:t>
+      </w:r>
+      <w:r>
+        <w:rPr>
+          <w:b/>
+          <w:bCs/>
+          <w:color w:val="FF0000"/>
+        </w:rPr>
+        <w:t>GAMY</w:t>
+      </w:r>
+      <w:r>
+        <w:rPr>
+          <w:b/>
+          <w:bCs/>
+        </w:rPr>
+        <w:t>;</w:t>
+      </w:r>
+    </w:p>
+    <w:p>
+      <w:pPr>
+        <w:ind w:left="360"/>
+        <w:jc w:val="both"/>
+        <w:rPr>
+          <w:b/>
+          <w:bCs/>
+        </w:rPr>
+      </w:pPr>
+      <w:r>
+        <w:tab/>
+      </w:r>
+      <w:r>
+        <w:rPr>
+          <w:u w:val="single"/>
+        </w:rPr>
+        <w:t>PREVENTION SECURITY SYSTEM</w:t>
+      </w:r>
+      <w:r>
+        <w:t>:</w:t>
+      </w:r>
+      <w:r>
+        <w:t xml:space="preserve"> </w:t>
+      </w:r>
+      <w:r>
+        <w:rPr>
+          <w:b/>
+          <w:bCs/>
+          <w:color w:val="FF0000"/>
+        </w:rPr>
+        <w:t xml:space="preserve">ANY </w:t>
+      </w:r>
+      <w:r>
+        <w:rPr>
+          <w:b/>
+          <w:bCs/>
+          <w:color w:val="FF0000"/>
+        </w:rPr>
+        <w:t>POLITICAL C</w:t>
+      </w:r>
+      <w:r>
+        <w:rPr>
+          <w:b/>
+          <w:bCs/>
+          <w:color w:val="FF0000"/>
+        </w:rPr>
+        <w:t>RIMINAL ATTACK</w:t>
+      </w:r>
+      <w:r>
+        <w:rPr>
+          <w:b/>
+          <w:bCs/>
+        </w:rPr>
+        <w:t>;</w:t>
+      </w:r>
+    </w:p>
+    <w:p>
+      <w:pPr>
+        <w:ind w:left="360"/>
+        <w:jc w:val="both"/>
+        <w:rPr>
+          <w:b/>
+          <w:bCs/>
+        </w:rPr>
+      </w:pPr>
+      <w:r>
+        <w:tab/>
+      </w:r>
+      <w:r>
+        <w:rPr>
+          <w:u w:val="single"/>
+        </w:rPr>
+        <w:t>PREVENTION SECURITY SYSTEM</w:t>
+      </w:r>
+      <w:r>
+        <w:t>:</w:t>
+      </w:r>
+      <w:r>
+        <w:t xml:space="preserve"> </w:t>
+      </w:r>
+      <w:r>
+        <w:rPr>
+          <w:b/>
+          <w:bCs/>
+          <w:color w:val="FF0000"/>
+        </w:rPr>
+        <w:t xml:space="preserve">ANY </w:t>
+      </w:r>
+      <w:r>
+        <w:rPr>
+          <w:b/>
+          <w:bCs/>
+          <w:color w:val="FF0000"/>
+        </w:rPr>
         <w:t>POLITICAL COVERT OPERATION</w:t>
       </w:r>
       <w:r>
@@ -24524,102 +24600,6 @@
           <w:color w:val="FF0000"/>
         </w:rPr>
         <w:t>SEDITION</w:t>
-      </w:r>
-      <w:r>
-        <w:rPr>
-          <w:b/>
-          <w:bCs/>
-        </w:rPr>
-        <w:t>;</w:t>
-      </w:r>
-    </w:p>
-    <w:p>
-      <w:pPr>
-        <w:ind w:left="360"/>
-        <w:jc w:val="both"/>
-        <w:rPr>
-          <w:b/>
-          <w:bCs/>
-        </w:rPr>
-      </w:pPr>
-      <w:r>
-        <w:tab/>
-      </w:r>
-      <w:r>
-        <w:rPr>
-          <w:u w:val="single"/>
-        </w:rPr>
-        <w:t>PREVENTION SECURITY SYSTEM</w:t>
-      </w:r>
-      <w:r>
-        <w:t>:</w:t>
-      </w:r>
-      <w:r>
-        <w:t xml:space="preserve"> </w:t>
-      </w:r>
-      <w:r>
-        <w:rPr>
-          <w:b/>
-          <w:bCs/>
-          <w:color w:val="FF0000"/>
-        </w:rPr>
-        <w:t xml:space="preserve">ANY </w:t>
-      </w:r>
-      <w:r>
-        <w:rPr>
-          <w:b/>
-          <w:bCs/>
-          <w:color w:val="FF0000"/>
-        </w:rPr>
-        <w:t>SEXUAL DEPRIVATION</w:t>
-      </w:r>
-      <w:r>
-        <w:rPr>
-          <w:b/>
-          <w:bCs/>
-        </w:rPr>
-        <w:t>;</w:t>
-      </w:r>
-    </w:p>
-    <w:p>
-      <w:pPr>
-        <w:ind w:left="360"/>
-        <w:jc w:val="both"/>
-        <w:rPr>
-          <w:b/>
-          <w:bCs/>
-        </w:rPr>
-      </w:pPr>
-      <w:r>
-        <w:tab/>
-      </w:r>
-      <w:r>
-        <w:rPr>
-          <w:u w:val="single"/>
-        </w:rPr>
-        <w:t>PREVENTION SECURITY SYSTEM</w:t>
-      </w:r>
-      <w:r>
-        <w:t>:</w:t>
-      </w:r>
-      <w:r>
-        <w:t xml:space="preserve"> </w:t>
-      </w:r>
-      <w:r>
-        <w:rPr>
-          <w:b/>
-          <w:bCs/>
-          <w:color w:val="FF0000"/>
-        </w:rPr>
-        <w:t xml:space="preserve">ANY </w:t>
-      </w:r>
-      <w:r>
-        <w:rPr>
-          <w:b/>
-          <w:bCs/>
-          <w:color w:val="FF0000"/>
-        </w:rPr>
-        <w:t>SEXUAL HARASSMENT</w:t>
       </w:r>
       <w:r>
         <w:rPr>
@@ -24668,6 +24648,102 @@
           <w:bCs/>
           <w:color w:val="FF0000"/>
         </w:rPr>
+        <w:t>SEXUAL DEPRIVATION</w:t>
+      </w:r>
+      <w:r>
+        <w:rPr>
+          <w:b/>
+          <w:bCs/>
+        </w:rPr>
+        <w:t>;</w:t>
+      </w:r>
+    </w:p>
+    <w:p>
+      <w:pPr>
+        <w:ind w:left="360"/>
+        <w:jc w:val="both"/>
+        <w:rPr>
+          <w:b/>
+          <w:bCs/>
+        </w:rPr>
+      </w:pPr>
+      <w:r>
+        <w:tab/>
+      </w:r>
+      <w:r>
+        <w:rPr>
+          <w:u w:val="single"/>
+        </w:rPr>
+        <w:t>PREVENTION SECURITY SYSTEM</w:t>
+      </w:r>
+      <w:r>
+        <w:t>:</w:t>
+      </w:r>
+      <w:r>
+        <w:t xml:space="preserve"> </w:t>
+      </w:r>
+      <w:r>
+        <w:rPr>
+          <w:b/>
+          <w:bCs/>
+          <w:color w:val="FF0000"/>
+        </w:rPr>
+        <w:t xml:space="preserve">ANY </w:t>
+      </w:r>
+      <w:r>
+        <w:rPr>
+          <w:b/>
+          <w:bCs/>
+          <w:color w:val="FF0000"/>
+        </w:rPr>
+        <w:t>SEXUAL HARASSMENT</w:t>
+      </w:r>
+      <w:r>
+        <w:rPr>
+          <w:b/>
+          <w:bCs/>
+        </w:rPr>
+        <w:t>;</w:t>
+      </w:r>
+    </w:p>
+    <w:p>
+      <w:pPr>
+        <w:ind w:left="360"/>
+        <w:jc w:val="both"/>
+        <w:rPr>
+          <w:b/>
+          <w:bCs/>
+        </w:rPr>
+      </w:pPr>
+      <w:r>
+        <w:tab/>
+      </w:r>
+      <w:r>
+        <w:rPr>
+          <w:u w:val="single"/>
+        </w:rPr>
+        <w:t>PREVENTION SECURITY SYSTEM</w:t>
+      </w:r>
+      <w:r>
+        <w:t>:</w:t>
+      </w:r>
+      <w:r>
+        <w:t xml:space="preserve"> </w:t>
+      </w:r>
+      <w:r>
+        <w:rPr>
+          <w:b/>
+          <w:bCs/>
+          <w:color w:val="FF0000"/>
+        </w:rPr>
+        <w:t xml:space="preserve">ANY </w:t>
+      </w:r>
+      <w:r>
+        <w:rPr>
+          <w:b/>
+          <w:bCs/>
+          <w:color w:val="FF0000"/>
+        </w:rPr>
         <w:t>SEXUAL STUDIES</w:t>
       </w:r>
       <w:r>
@@ -26224,6 +26300,7 @@
         <w:rPr>
           <w:u w:val="single"/>
         </w:rPr>
+        <w:lastRenderedPageBreak/>
         <w:t>PREVENTION SECURITY SYSTEM</w:t>
       </w:r>
       <w:r>
@@ -26314,30 +26391,1292 @@
         <w:rPr>
           <w:u w:val="single"/>
         </w:rPr>
+        <w:t>PREVENTION SECURITY SYSTEM</w:t>
+      </w:r>
+      <w:r>
+        <w:t>:</w:t>
+      </w:r>
+      <w:r>
+        <w:t xml:space="preserve"> </w:t>
+      </w:r>
+      <w:r>
+        <w:rPr>
+          <w:b/>
+          <w:bCs/>
+          <w:color w:val="FF0000"/>
+        </w:rPr>
+        <w:t xml:space="preserve">ANY </w:t>
+      </w:r>
+      <w:r>
+        <w:rPr>
+          <w:b/>
+          <w:bCs/>
+          <w:color w:val="FF0000"/>
+        </w:rPr>
+        <w:t>SPYING</w:t>
+      </w:r>
+      <w:r>
+        <w:rPr>
+          <w:b/>
+          <w:bCs/>
+        </w:rPr>
+        <w:t>;</w:t>
+      </w:r>
+    </w:p>
+    <w:p>
+      <w:pPr>
+        <w:ind w:left="360"/>
+        <w:jc w:val="both"/>
+        <w:rPr>
+          <w:b/>
+          <w:bCs/>
+        </w:rPr>
+      </w:pPr>
+      <w:r>
+        <w:tab/>
+      </w:r>
+      <w:r>
+        <w:rPr>
+          <w:u w:val="single"/>
+        </w:rPr>
+        <w:t>PREVENTION SECURITY SYSTEM</w:t>
+      </w:r>
+      <w:r>
+        <w:t>:</w:t>
+      </w:r>
+      <w:r>
+        <w:t xml:space="preserve"> </w:t>
+      </w:r>
+      <w:r>
+        <w:rPr>
+          <w:b/>
+          <w:bCs/>
+          <w:color w:val="FF0000"/>
+        </w:rPr>
+        <w:t xml:space="preserve">ANY </w:t>
+      </w:r>
+      <w:r>
+        <w:rPr>
+          <w:b/>
+          <w:bCs/>
+          <w:color w:val="FF0000"/>
+        </w:rPr>
+        <w:t>SU</w:t>
+      </w:r>
+      <w:r>
+        <w:rPr>
+          <w:b/>
+          <w:bCs/>
+          <w:color w:val="FF0000"/>
+        </w:rPr>
+        <w:t>BVERSION</w:t>
+      </w:r>
+      <w:r>
+        <w:rPr>
+          <w:b/>
+          <w:bCs/>
+        </w:rPr>
+        <w:t>;</w:t>
+      </w:r>
+    </w:p>
+    <w:p>
+      <w:pPr>
+        <w:ind w:left="360"/>
+        <w:jc w:val="both"/>
+        <w:rPr>
+          <w:b/>
+          <w:bCs/>
+        </w:rPr>
+      </w:pPr>
+      <w:r>
+        <w:tab/>
+      </w:r>
+      <w:r>
+        <w:rPr>
+          <w:u w:val="single"/>
+        </w:rPr>
+        <w:t>PREVENTION SECURITY SYSTEM</w:t>
+      </w:r>
+      <w:r>
+        <w:t>:</w:t>
+      </w:r>
+      <w:r>
+        <w:t xml:space="preserve"> </w:t>
+      </w:r>
+      <w:r>
+        <w:rPr>
+          <w:b/>
+          <w:bCs/>
+          <w:color w:val="FF0000"/>
+        </w:rPr>
+        <w:t xml:space="preserve">ANY </w:t>
+      </w:r>
+      <w:r>
+        <w:rPr>
+          <w:b/>
+          <w:bCs/>
+          <w:color w:val="FF0000"/>
+        </w:rPr>
+        <w:t>SUICIDE CONTINGENT MURDER</w:t>
+      </w:r>
+      <w:r>
+        <w:rPr>
+          <w:b/>
+          <w:bCs/>
+        </w:rPr>
+        <w:t>;</w:t>
+      </w:r>
+    </w:p>
+    <w:p>
+      <w:pPr>
+        <w:ind w:left="360"/>
+        <w:jc w:val="both"/>
+        <w:rPr>
+          <w:b/>
+          <w:bCs/>
+        </w:rPr>
+      </w:pPr>
+      <w:r>
+        <w:tab/>
+      </w:r>
+      <w:r>
+        <w:rPr>
+          <w:u w:val="single"/>
+        </w:rPr>
+        <w:t>PREVENTION SECURITY SYSTEM</w:t>
+      </w:r>
+      <w:r>
+        <w:t>:</w:t>
+      </w:r>
+      <w:r>
+        <w:t xml:space="preserve"> </w:t>
+      </w:r>
+      <w:r>
+        <w:rPr>
+          <w:b/>
+          <w:bCs/>
+          <w:color w:val="FF0000"/>
+        </w:rPr>
+        <w:t xml:space="preserve">ANY </w:t>
+      </w:r>
+      <w:r>
+        <w:rPr>
+          <w:b/>
+          <w:bCs/>
+          <w:color w:val="FF0000"/>
+        </w:rPr>
+        <w:t>SUICIDE MURDER</w:t>
+      </w:r>
+      <w:r>
+        <w:rPr>
+          <w:b/>
+          <w:bCs/>
+        </w:rPr>
+        <w:t>;</w:t>
+      </w:r>
+    </w:p>
+    <w:p>
+      <w:pPr>
+        <w:ind w:left="360"/>
+        <w:jc w:val="both"/>
+        <w:rPr>
+          <w:b/>
+          <w:bCs/>
+        </w:rPr>
+      </w:pPr>
+      <w:r>
+        <w:tab/>
+      </w:r>
+      <w:r>
+        <w:rPr>
+          <w:u w:val="single"/>
+        </w:rPr>
+        <w:t>PREVENTION SECURITY SYSTEM</w:t>
+      </w:r>
+      <w:r>
+        <w:t>:</w:t>
+      </w:r>
+      <w:r>
+        <w:t xml:space="preserve"> </w:t>
+      </w:r>
+      <w:r>
+        <w:rPr>
+          <w:b/>
+          <w:bCs/>
+          <w:color w:val="FF0000"/>
+        </w:rPr>
+        <w:t xml:space="preserve">ANY </w:t>
+      </w:r>
+      <w:r>
+        <w:rPr>
+          <w:b/>
+          <w:bCs/>
+          <w:color w:val="FF0000"/>
+        </w:rPr>
+        <w:t>SUICIDE</w:t>
+      </w:r>
+      <w:r>
+        <w:rPr>
+          <w:b/>
+          <w:bCs/>
+        </w:rPr>
+        <w:t>;</w:t>
+      </w:r>
+    </w:p>
+    <w:p>
+      <w:pPr>
+        <w:ind w:left="720"/>
+        <w:jc w:val="both"/>
+        <w:rPr>
+          <w:b/>
+          <w:bCs/>
+        </w:rPr>
+      </w:pPr>
+      <w:r>
+        <w:rPr>
+          <w:u w:val="single"/>
+        </w:rPr>
+        <w:t>PREVENTION SECURITY SYSTEM</w:t>
+      </w:r>
+      <w:r>
+        <w:t>:</w:t>
+      </w:r>
+      <w:r>
+        <w:t xml:space="preserve"> </w:t>
+      </w:r>
+      <w:r>
+        <w:rPr>
+          <w:b/>
+          <w:bCs/>
+          <w:color w:val="FF0000"/>
+        </w:rPr>
+        <w:t xml:space="preserve">ANY </w:t>
+      </w:r>
+      <w:r>
+        <w:rPr>
+          <w:b/>
+          <w:bCs/>
+          <w:color w:val="FF0000"/>
+        </w:rPr>
+        <w:t>SYSTEMATIC PURGING</w:t>
+      </w:r>
+      <w:r>
+        <w:rPr>
+          <w:b/>
+          <w:bCs/>
+        </w:rPr>
+        <w:t xml:space="preserve"> </w:t>
+      </w:r>
+      <w:r>
+        <w:rPr>
+          <w:b/>
+          <w:bCs/>
+          <w:color w:val="0070C0"/>
+        </w:rPr>
+        <w:t>OF</w:t>
+      </w:r>
+      <w:r>
+        <w:rPr>
+          <w:b/>
+          <w:bCs/>
+        </w:rPr>
+        <w:t xml:space="preserve"> </w:t>
+      </w:r>
+      <w:r>
+        <w:rPr>
+          <w:b/>
+          <w:bCs/>
+          <w:color w:val="FF0000"/>
+        </w:rPr>
+        <w:t>ANY LEGAL RIGHTS CRIMES</w:t>
+      </w:r>
+      <w:r>
+        <w:rPr>
+          <w:b/>
+          <w:bCs/>
+        </w:rPr>
+        <w:t xml:space="preserve"> </w:t>
+      </w:r>
+      <w:r>
+        <w:rPr>
+          <w:b/>
+          <w:bCs/>
+          <w:color w:val="0070C0"/>
+        </w:rPr>
+        <w:t>USING</w:t>
+      </w:r>
+      <w:r>
+        <w:rPr>
+          <w:b/>
+          <w:bCs/>
+        </w:rPr>
+        <w:t xml:space="preserve"> </w:t>
+      </w:r>
+      <w:r>
+        <w:rPr>
+          <w:b/>
+          <w:bCs/>
+          <w:color w:val="FF0000"/>
+        </w:rPr>
+        <w:t>ANY ARTIFICIAL INTELLIGENCE SOFTWARE</w:t>
+      </w:r>
+      <w:r>
+        <w:rPr>
+          <w:b/>
+          <w:bCs/>
+        </w:rPr>
+        <w:t>;</w:t>
+      </w:r>
+    </w:p>
+    <w:p>
+      <w:pPr>
+        <w:ind w:left="720"/>
+        <w:jc w:val="both"/>
+        <w:rPr>
+          <w:b/>
+          <w:bCs/>
+        </w:rPr>
+      </w:pPr>
+      <w:r>
+        <w:rPr>
+          <w:u w:val="single"/>
+        </w:rPr>
+        <w:t>PREVENTION SECURITY SYSTEM</w:t>
+      </w:r>
+      <w:r>
+        <w:t>:</w:t>
+      </w:r>
+      <w:r>
+        <w:t xml:space="preserve"> </w:t>
+      </w:r>
+      <w:r>
+        <w:rPr>
+          <w:b/>
+          <w:bCs/>
+          <w:color w:val="FF0000"/>
+        </w:rPr>
+        <w:t xml:space="preserve">ANY </w:t>
+      </w:r>
+      <w:r>
+        <w:rPr>
+          <w:b/>
+          <w:bCs/>
+          <w:color w:val="FF0000"/>
+        </w:rPr>
+        <w:t>SYSTEMIC SYSTEMATIC ORGANIZATIONAL CRIMES</w:t>
+      </w:r>
+      <w:r>
+        <w:rPr>
+          <w:b/>
+          <w:bCs/>
+        </w:rPr>
+        <w:t xml:space="preserve"> </w:t>
+      </w:r>
+      <w:r>
+        <w:rPr>
+          <w:b/>
+          <w:bCs/>
+          <w:color w:val="0070C0"/>
+        </w:rPr>
+        <w:t>OF</w:t>
+      </w:r>
+      <w:r>
+        <w:rPr>
+          <w:b/>
+          <w:bCs/>
+        </w:rPr>
+        <w:t xml:space="preserve"> </w:t>
+      </w:r>
+      <w:r>
+        <w:rPr>
+          <w:b/>
+          <w:bCs/>
+        </w:rPr>
+        <w:t xml:space="preserve">                  </w:t>
+      </w:r>
+      <w:r>
+        <w:rPr>
+          <w:b/>
+          <w:bCs/>
+          <w:color w:val="FF0000"/>
+        </w:rPr>
+        <w:t>A HATEFUL</w:t>
+      </w:r>
+      <w:r>
+        <w:rPr>
+          <w:b/>
+          <w:bCs/>
+        </w:rPr>
+        <w:t xml:space="preserve"> </w:t>
+      </w:r>
+      <w:r>
+        <w:rPr>
+          <w:b/>
+          <w:bCs/>
+          <w:color w:val="00B0F0"/>
+        </w:rPr>
+        <w:t>OR</w:t>
+      </w:r>
+      <w:r>
+        <w:rPr>
+          <w:b/>
+          <w:bCs/>
+        </w:rPr>
+        <w:t xml:space="preserve"> </w:t>
+      </w:r>
+      <w:r>
+        <w:rPr>
+          <w:b/>
+          <w:bCs/>
+          <w:color w:val="0070C0"/>
+        </w:rPr>
+        <w:t>OF</w:t>
+      </w:r>
+      <w:r>
+        <w:rPr>
+          <w:b/>
+          <w:bCs/>
+        </w:rPr>
+        <w:t xml:space="preserve"> </w:t>
+      </w:r>
+      <w:r>
+        <w:rPr>
+          <w:b/>
+          <w:bCs/>
+          <w:color w:val="FF0000"/>
+        </w:rPr>
+        <w:t>A DISTAIN NATURE</w:t>
+      </w:r>
+      <w:r>
+        <w:rPr>
+          <w:b/>
+          <w:bCs/>
+        </w:rPr>
+        <w:t>;</w:t>
+      </w:r>
+    </w:p>
+    <w:p>
+      <w:pPr>
+        <w:ind w:left="360"/>
+        <w:jc w:val="both"/>
+        <w:rPr>
+          <w:b/>
+          <w:bCs/>
+        </w:rPr>
+      </w:pPr>
+      <w:r>
+        <w:tab/>
+      </w:r>
+      <w:r>
+        <w:rPr>
+          <w:u w:val="single"/>
+        </w:rPr>
+        <w:t>PREVENTION SECURITY SYSTEM</w:t>
+      </w:r>
+      <w:r>
+        <w:t>:</w:t>
+      </w:r>
+      <w:r>
+        <w:t xml:space="preserve"> </w:t>
+      </w:r>
+      <w:r>
+        <w:rPr>
+          <w:b/>
+          <w:bCs/>
+          <w:color w:val="FF0000"/>
+        </w:rPr>
+        <w:t xml:space="preserve">ANY </w:t>
+      </w:r>
+      <w:r>
+        <w:rPr>
+          <w:b/>
+          <w:bCs/>
+          <w:color w:val="FF0000"/>
+        </w:rPr>
+        <w:t>TALKING SOFTWARE</w:t>
+      </w:r>
+      <w:r>
+        <w:rPr>
+          <w:b/>
+          <w:bCs/>
+        </w:rPr>
+        <w:t xml:space="preserve"> </w:t>
+      </w:r>
+      <w:r>
+        <w:rPr>
+          <w:b/>
+          <w:bCs/>
+          <w:color w:val="0070C0"/>
+        </w:rPr>
+        <w:t>IN</w:t>
+      </w:r>
+      <w:r>
+        <w:rPr>
+          <w:b/>
+          <w:bCs/>
+        </w:rPr>
+        <w:t xml:space="preserve"> </w:t>
+      </w:r>
+      <w:r>
+        <w:rPr>
+          <w:b/>
+          <w:bCs/>
+          <w:color w:val="FF0000"/>
+        </w:rPr>
+        <w:t>THE VIRTUAL ENVIRONMENT</w:t>
+      </w:r>
+      <w:r>
+        <w:rPr>
+          <w:b/>
+          <w:bCs/>
+        </w:rPr>
+        <w:t>;</w:t>
+      </w:r>
+    </w:p>
+    <w:p>
+      <w:pPr>
+        <w:ind w:left="360"/>
+        <w:jc w:val="both"/>
+        <w:rPr>
+          <w:b/>
+          <w:bCs/>
+        </w:rPr>
+      </w:pPr>
+      <w:r>
+        <w:tab/>
+      </w:r>
+      <w:r>
+        <w:rPr>
+          <w:u w:val="single"/>
+        </w:rPr>
+        <w:t>PREVENTION SECURITY SYSTEM</w:t>
+      </w:r>
+      <w:r>
+        <w:t>:</w:t>
+      </w:r>
+      <w:r>
+        <w:t xml:space="preserve"> </w:t>
+      </w:r>
+      <w:r>
+        <w:rPr>
+          <w:b/>
+          <w:bCs/>
+          <w:color w:val="FF0000"/>
+        </w:rPr>
+        <w:t xml:space="preserve">ANY </w:t>
+      </w:r>
+      <w:r>
+        <w:rPr>
+          <w:b/>
+          <w:bCs/>
+          <w:color w:val="FF0000"/>
+        </w:rPr>
+        <w:t>THEFT</w:t>
+      </w:r>
+      <w:r>
+        <w:rPr>
+          <w:b/>
+          <w:bCs/>
+        </w:rPr>
+        <w:t>;</w:t>
+      </w:r>
+    </w:p>
+    <w:p>
+      <w:pPr>
+        <w:ind w:left="720"/>
+        <w:jc w:val="both"/>
+        <w:rPr>
+          <w:b/>
+          <w:bCs/>
+        </w:rPr>
+      </w:pPr>
+      <w:r>
+        <w:rPr>
+          <w:u w:val="single"/>
+        </w:rPr>
+        <w:t>PREVENTION SECURITY SYSTEM</w:t>
+      </w:r>
+      <w:r>
+        <w:t>:</w:t>
+      </w:r>
+      <w:r>
+        <w:t xml:space="preserve"> </w:t>
+      </w:r>
+      <w:r>
+        <w:rPr>
+          <w:b/>
+          <w:bCs/>
+          <w:color w:val="FF0000"/>
+        </w:rPr>
+        <w:t xml:space="preserve">ANY </w:t>
+      </w:r>
+      <w:r>
+        <w:rPr>
+          <w:b/>
+          <w:bCs/>
+          <w:color w:val="FF0000"/>
+        </w:rPr>
+        <w:t>THREAT CAUSED</w:t>
+      </w:r>
+      <w:r>
+        <w:rPr>
+          <w:b/>
+          <w:bCs/>
+        </w:rPr>
+        <w:t xml:space="preserve"> </w:t>
+      </w:r>
+      <w:r>
+        <w:rPr>
+          <w:b/>
+          <w:bCs/>
+          <w:color w:val="00B0F0"/>
+        </w:rPr>
+        <w:t>OR</w:t>
+      </w:r>
+      <w:r>
+        <w:rPr>
+          <w:b/>
+          <w:bCs/>
+        </w:rPr>
+        <w:t xml:space="preserve"> </w:t>
+      </w:r>
+      <w:r>
+        <w:rPr>
+          <w:b/>
+          <w:bCs/>
+          <w:color w:val="7030A0"/>
+        </w:rPr>
+        <w:t>CREATED</w:t>
+      </w:r>
+      <w:r>
+        <w:rPr>
+          <w:b/>
+          <w:bCs/>
+        </w:rPr>
+        <w:t xml:space="preserve"> </w:t>
+      </w:r>
+      <w:r>
+        <w:rPr>
+          <w:b/>
+          <w:bCs/>
+          <w:color w:val="0070C0"/>
+        </w:rPr>
+        <w:t>BY</w:t>
+      </w:r>
+      <w:r>
+        <w:rPr>
+          <w:b/>
+          <w:bCs/>
+        </w:rPr>
+        <w:t xml:space="preserve"> </w:t>
+      </w:r>
+      <w:r>
+        <w:rPr>
+          <w:b/>
+          <w:bCs/>
+        </w:rPr>
+        <w:t xml:space="preserve">                                                             </w:t>
+      </w:r>
+      <w:r>
+        <w:rPr>
+          <w:b/>
+          <w:bCs/>
+          <w:color w:val="FF0000"/>
+        </w:rPr>
+        <w:t>ANY ARTIFICIAL INTELLIGENCE COMPUTING SYSTEM</w:t>
+      </w:r>
+      <w:r>
+        <w:rPr>
+          <w:b/>
+          <w:bCs/>
+        </w:rPr>
+        <w:t>;</w:t>
+      </w:r>
+    </w:p>
+    <w:p>
+      <w:pPr>
+        <w:ind w:left="720"/>
+        <w:jc w:val="both"/>
+        <w:rPr>
+          <w:b/>
+          <w:bCs/>
+        </w:rPr>
+      </w:pPr>
+      <w:r>
+        <w:rPr>
+          <w:u w:val="single"/>
+        </w:rPr>
+        <w:t>PREVENTION SECURITY SYSTEM</w:t>
+      </w:r>
+      <w:r>
+        <w:t>:</w:t>
+      </w:r>
+      <w:r>
+        <w:t xml:space="preserve"> </w:t>
+      </w:r>
+      <w:r>
+        <w:rPr>
+          <w:b/>
+          <w:bCs/>
+          <w:color w:val="FF0000"/>
+        </w:rPr>
+        <w:t xml:space="preserve">ANY </w:t>
+      </w:r>
+      <w:r>
+        <w:rPr>
+          <w:b/>
+          <w:bCs/>
+          <w:color w:val="FF0000"/>
+        </w:rPr>
+        <w:t>THREAT</w:t>
+      </w:r>
+      <w:r>
+        <w:rPr>
+          <w:b/>
+          <w:bCs/>
+        </w:rPr>
+        <w:t xml:space="preserve"> </w:t>
+      </w:r>
+      <w:r>
+        <w:rPr>
+          <w:b/>
+          <w:bCs/>
+          <w:color w:val="7030A0"/>
+        </w:rPr>
+        <w:t>CAUSED</w:t>
+      </w:r>
+      <w:r>
+        <w:rPr>
+          <w:b/>
+          <w:bCs/>
+        </w:rPr>
+        <w:t xml:space="preserve"> </w:t>
+      </w:r>
+      <w:r>
+        <w:rPr>
+          <w:b/>
+          <w:bCs/>
+          <w:color w:val="00B0F0"/>
+        </w:rPr>
+        <w:t>OR</w:t>
+      </w:r>
+      <w:r>
+        <w:rPr>
+          <w:b/>
+          <w:bCs/>
+        </w:rPr>
+        <w:t xml:space="preserve"> </w:t>
+      </w:r>
+      <w:r>
+        <w:rPr>
+          <w:b/>
+          <w:bCs/>
+          <w:color w:val="7030A0"/>
+        </w:rPr>
+        <w:t>CREATED</w:t>
+      </w:r>
+      <w:r>
+        <w:rPr>
+          <w:b/>
+          <w:bCs/>
+        </w:rPr>
+        <w:t xml:space="preserve"> </w:t>
+      </w:r>
+      <w:r>
+        <w:rPr>
+          <w:b/>
+          <w:bCs/>
+          <w:color w:val="0070C0"/>
+        </w:rPr>
+        <w:t>BY</w:t>
+      </w:r>
+      <w:r>
+        <w:rPr>
+          <w:b/>
+          <w:bCs/>
+        </w:rPr>
+        <w:t xml:space="preserve"> </w:t>
+      </w:r>
+      <w:r>
+        <w:rPr>
+          <w:b/>
+          <w:bCs/>
+          <w:color w:val="FF0000"/>
+        </w:rPr>
+        <w:t>ANY EMPLOYEE</w:t>
+      </w:r>
+      <w:r>
+        <w:rPr>
+          <w:b/>
+          <w:bCs/>
+        </w:rPr>
+        <w:t xml:space="preserve"> </w:t>
+      </w:r>
+      <w:r>
+        <w:rPr>
+          <w:b/>
+          <w:bCs/>
+          <w:color w:val="0070C0"/>
+        </w:rPr>
+        <w:t>OF</w:t>
+      </w:r>
+      <w:r>
+        <w:rPr>
+          <w:b/>
+          <w:bCs/>
+        </w:rPr>
+        <w:t xml:space="preserve"> </w:t>
+      </w:r>
+      <w:r>
+        <w:rPr>
+          <w:b/>
+          <w:bCs/>
+          <w:color w:val="FF0000"/>
+        </w:rPr>
+        <w:t xml:space="preserve">      ANY GOVERNMENT</w:t>
+      </w:r>
+      <w:r>
+        <w:rPr>
+          <w:b/>
+          <w:bCs/>
+        </w:rPr>
+        <w:t>;</w:t>
+      </w:r>
+    </w:p>
+    <w:p>
+      <w:pPr>
+        <w:ind w:left="360"/>
+        <w:jc w:val="both"/>
+        <w:rPr>
+          <w:b/>
+          <w:bCs/>
+        </w:rPr>
+      </w:pPr>
+      <w:r>
+        <w:tab/>
+      </w:r>
+      <w:r>
+        <w:rPr>
+          <w:u w:val="single"/>
+        </w:rPr>
+        <w:t>PREVENTION SECURITY SYSTEM</w:t>
+      </w:r>
+      <w:r>
+        <w:t>:</w:t>
+      </w:r>
+      <w:r>
+        <w:t xml:space="preserve"> </w:t>
+      </w:r>
+      <w:r>
+        <w:rPr>
+          <w:b/>
+          <w:bCs/>
+          <w:color w:val="FF0000"/>
+        </w:rPr>
+        <w:t xml:space="preserve">ANY </w:t>
+      </w:r>
+      <w:r>
+        <w:rPr>
+          <w:b/>
+          <w:bCs/>
+          <w:color w:val="FF0000"/>
+        </w:rPr>
+        <w:t>THREAT</w:t>
+      </w:r>
+      <w:r>
+        <w:rPr>
+          <w:b/>
+          <w:bCs/>
+        </w:rPr>
+        <w:t xml:space="preserve"> </w:t>
+      </w:r>
+      <w:r>
+        <w:rPr>
+          <w:b/>
+          <w:bCs/>
+          <w:color w:val="0070C0"/>
+        </w:rPr>
+        <w:t>OF</w:t>
+      </w:r>
+      <w:r>
+        <w:rPr>
+          <w:b/>
+          <w:bCs/>
+        </w:rPr>
+        <w:t xml:space="preserve"> </w:t>
+      </w:r>
+      <w:r>
+        <w:rPr>
+          <w:b/>
+          <w:bCs/>
+          <w:color w:val="FF0000"/>
+        </w:rPr>
+        <w:t>ANY CRIME</w:t>
+      </w:r>
+      <w:r>
+        <w:rPr>
+          <w:b/>
+          <w:bCs/>
+        </w:rPr>
+        <w:t>;</w:t>
+      </w:r>
+    </w:p>
+    <w:p>
+      <w:pPr>
+        <w:ind w:left="360"/>
+        <w:jc w:val="both"/>
+        <w:rPr>
+          <w:b/>
+          <w:bCs/>
+        </w:rPr>
+      </w:pPr>
+      <w:r>
+        <w:tab/>
+      </w:r>
+      <w:r>
+        <w:rPr>
+          <w:u w:val="single"/>
+        </w:rPr>
+        <w:t>PREVENTION SECURITY SYSTEM</w:t>
+      </w:r>
+      <w:r>
+        <w:t>:</w:t>
+      </w:r>
+      <w:r>
+        <w:t xml:space="preserve"> </w:t>
+      </w:r>
+      <w:r>
+        <w:rPr>
+          <w:b/>
+          <w:bCs/>
+          <w:color w:val="FF0000"/>
+        </w:rPr>
+        <w:t xml:space="preserve">ANY </w:t>
+      </w:r>
+      <w:r>
+        <w:rPr>
+          <w:b/>
+          <w:bCs/>
+          <w:color w:val="FF0000"/>
+        </w:rPr>
+        <w:t>THREAT</w:t>
+      </w:r>
+      <w:r>
+        <w:rPr>
+          <w:b/>
+          <w:bCs/>
+        </w:rPr>
+        <w:t xml:space="preserve"> </w:t>
+      </w:r>
+      <w:r>
+        <w:rPr>
+          <w:b/>
+          <w:bCs/>
+          <w:color w:val="0070C0"/>
+        </w:rPr>
+        <w:t>OF</w:t>
+      </w:r>
+      <w:r>
+        <w:rPr>
+          <w:b/>
+          <w:bCs/>
+        </w:rPr>
+        <w:t xml:space="preserve"> </w:t>
+      </w:r>
+      <w:r>
+        <w:rPr>
+          <w:b/>
+          <w:bCs/>
+          <w:color w:val="FF0000"/>
+        </w:rPr>
+        <w:t>ANY TERRORISM</w:t>
+      </w:r>
+      <w:r>
+        <w:rPr>
+          <w:b/>
+          <w:bCs/>
+        </w:rPr>
+        <w:t>;</w:t>
+      </w:r>
+    </w:p>
+    <w:p>
+      <w:pPr>
+        <w:ind w:left="360"/>
+        <w:jc w:val="both"/>
+        <w:rPr>
+          <w:b/>
+          <w:bCs/>
+        </w:rPr>
+      </w:pPr>
+      <w:r>
+        <w:tab/>
+      </w:r>
+      <w:r>
+        <w:rPr>
+          <w:u w:val="single"/>
+        </w:rPr>
+        <w:t>PREVENTION SECURITY SYSTEM</w:t>
+      </w:r>
+      <w:r>
+        <w:t>:</w:t>
+      </w:r>
+      <w:r>
+        <w:t xml:space="preserve"> </w:t>
+      </w:r>
+      <w:r>
+        <w:rPr>
+          <w:b/>
+          <w:bCs/>
+          <w:color w:val="FF0000"/>
+        </w:rPr>
+        <w:t xml:space="preserve">ANY </w:t>
+      </w:r>
+      <w:r>
+        <w:rPr>
+          <w:b/>
+          <w:bCs/>
+          <w:color w:val="FF0000"/>
+        </w:rPr>
+        <w:t>THREAT</w:t>
+      </w:r>
+      <w:r>
+        <w:rPr>
+          <w:b/>
+          <w:bCs/>
+        </w:rPr>
+        <w:t xml:space="preserve"> </w:t>
+      </w:r>
+      <w:r>
+        <w:rPr>
+          <w:b/>
+          <w:bCs/>
+          <w:color w:val="0070C0"/>
+        </w:rPr>
+        <w:t>OF</w:t>
+      </w:r>
+      <w:r>
+        <w:rPr>
+          <w:b/>
+          <w:bCs/>
+        </w:rPr>
+        <w:t xml:space="preserve"> </w:t>
+      </w:r>
+      <w:r>
+        <w:rPr>
+          <w:b/>
+          <w:bCs/>
+          <w:color w:val="FF0000"/>
+        </w:rPr>
+        <w:t>ANY WAR</w:t>
+      </w:r>
+      <w:r>
+        <w:rPr>
+          <w:b/>
+          <w:bCs/>
+        </w:rPr>
+        <w:t>;</w:t>
+      </w:r>
+    </w:p>
+    <w:p>
+      <w:pPr>
+        <w:ind w:left="360"/>
+        <w:jc w:val="both"/>
+        <w:rPr>
+          <w:b/>
+          <w:bCs/>
+        </w:rPr>
+      </w:pPr>
+      <w:r>
+        <w:tab/>
+      </w:r>
+      <w:r>
+        <w:rPr>
+          <w:u w:val="single"/>
+        </w:rPr>
+        <w:t>PREVENTION SECURITY SYSTEM</w:t>
+      </w:r>
+      <w:r>
+        <w:t>:</w:t>
+      </w:r>
+      <w:r>
+        <w:t xml:space="preserve"> </w:t>
+      </w:r>
+      <w:r>
+        <w:rPr>
+          <w:b/>
+          <w:bCs/>
+          <w:color w:val="FF0000"/>
+        </w:rPr>
+        <w:t xml:space="preserve">ANY </w:t>
+      </w:r>
+      <w:r>
+        <w:rPr>
+          <w:b/>
+          <w:bCs/>
+          <w:color w:val="FF0000"/>
+        </w:rPr>
+        <w:t>TOBACCO SMOKING</w:t>
+      </w:r>
+      <w:r>
+        <w:rPr>
+          <w:b/>
+          <w:bCs/>
+        </w:rPr>
+        <w:t>;</w:t>
+      </w:r>
+    </w:p>
+    <w:p>
+      <w:pPr>
+        <w:ind w:left="360"/>
+        <w:jc w:val="both"/>
+        <w:rPr>
+          <w:b/>
+          <w:bCs/>
+        </w:rPr>
+      </w:pPr>
+      <w:r>
+        <w:tab/>
+      </w:r>
+      <w:r>
+        <w:rPr>
+          <w:u w:val="single"/>
+        </w:rPr>
+        <w:t>PREVENTION SECURITY SYSTEM</w:t>
+      </w:r>
+      <w:r>
+        <w:t>:</w:t>
+      </w:r>
+      <w:r>
+        <w:t xml:space="preserve"> </w:t>
+      </w:r>
+      <w:r>
+        <w:rPr>
+          <w:b/>
+          <w:bCs/>
+          <w:color w:val="FF0000"/>
+        </w:rPr>
+        <w:t xml:space="preserve">ANY </w:t>
+      </w:r>
+      <w:r>
+        <w:rPr>
+          <w:b/>
+          <w:bCs/>
+          <w:color w:val="FF0000"/>
+        </w:rPr>
+        <w:t>TRANS</w:t>
+      </w:r>
+      <w:r>
+        <w:rPr>
+          <w:b/>
+          <w:bCs/>
+          <w:color w:val="FF0000"/>
+        </w:rPr>
+        <w:t>GRESSION</w:t>
+      </w:r>
+      <w:r>
+        <w:rPr>
+          <w:b/>
+          <w:bCs/>
+        </w:rPr>
+        <w:t>;</w:t>
+      </w:r>
+    </w:p>
+    <w:p>
+      <w:pPr>
+        <w:ind w:left="360"/>
+        <w:jc w:val="both"/>
+        <w:rPr>
+          <w:b/>
+          <w:bCs/>
+        </w:rPr>
+      </w:pPr>
+      <w:r>
+        <w:tab/>
+      </w:r>
+      <w:r>
+        <w:rPr>
+          <w:u w:val="single"/>
+        </w:rPr>
+        <w:t>PREVENTION SECURITY SYSTEM</w:t>
+      </w:r>
+      <w:r>
+        <w:t>:</w:t>
+      </w:r>
+      <w:r>
+        <w:t xml:space="preserve"> </w:t>
+      </w:r>
+      <w:r>
+        <w:rPr>
+          <w:b/>
+          <w:bCs/>
+          <w:color w:val="FF0000"/>
+        </w:rPr>
+        <w:t xml:space="preserve">ANY </w:t>
+      </w:r>
+      <w:r>
+        <w:rPr>
+          <w:b/>
+          <w:bCs/>
+          <w:color w:val="FF0000"/>
+        </w:rPr>
+        <w:t>TRANSITIONAL PROCESS MATRIX</w:t>
+      </w:r>
+      <w:r>
+        <w:rPr>
+          <w:b/>
+          <w:bCs/>
+        </w:rPr>
+        <w:t>;</w:t>
+      </w:r>
+    </w:p>
+    <w:p>
+      <w:pPr>
+        <w:ind w:left="360"/>
+        <w:jc w:val="both"/>
+        <w:rPr>
+          <w:b/>
+          <w:bCs/>
+        </w:rPr>
+      </w:pPr>
+      <w:r>
         <w:lastRenderedPageBreak/>
-        <w:t>PREVENTION SECURITY SYSTEM</w:t>
-      </w:r>
-      <w:r>
-        <w:t>:</w:t>
-      </w:r>
-      <w:r>
-        <w:t xml:space="preserve"> </w:t>
-      </w:r>
-      <w:r>
-        <w:rPr>
-          <w:b/>
-          <w:bCs/>
-          <w:color w:val="FF0000"/>
-        </w:rPr>
-        <w:t xml:space="preserve">ANY </w:t>
-      </w:r>
-      <w:r>
-        <w:rPr>
-          <w:b/>
-          <w:bCs/>
-          <w:color w:val="FF0000"/>
-        </w:rPr>
-        <w:t>SPYING</w:t>
+        <w:tab/>
+      </w:r>
+      <w:r>
+        <w:rPr>
+          <w:u w:val="single"/>
+        </w:rPr>
+        <w:t>PREVENTION SECURITY SYSTEM</w:t>
+      </w:r>
+      <w:r>
+        <w:t>:</w:t>
+      </w:r>
+      <w:r>
+        <w:t xml:space="preserve"> </w:t>
+      </w:r>
+      <w:r>
+        <w:rPr>
+          <w:b/>
+          <w:bCs/>
+          <w:color w:val="FF0000"/>
+        </w:rPr>
+        <w:t xml:space="preserve">ANY </w:t>
+      </w:r>
+      <w:r>
+        <w:rPr>
+          <w:b/>
+          <w:bCs/>
+          <w:color w:val="FF0000"/>
+        </w:rPr>
+        <w:t>UND</w:t>
+      </w:r>
+      <w:r>
+        <w:rPr>
+          <w:b/>
+          <w:bCs/>
+          <w:color w:val="FF0000"/>
+        </w:rPr>
+        <w:t>ESERVED DAMAGES</w:t>
       </w:r>
       <w:r>
         <w:rPr>
@@ -26385,15 +27724,15 @@
           <w:bCs/>
           <w:color w:val="FF0000"/>
         </w:rPr>
-        <w:t>SU</w:t>
-      </w:r>
-      <w:r>
-        <w:rPr>
-          <w:b/>
-          <w:bCs/>
-          <w:color w:val="FF0000"/>
-        </w:rPr>
-        <w:t>BVERSION</w:t>
+        <w:t>UNDU</w:t>
+      </w:r>
+      <w:r>
+        <w:rPr>
+          <w:b/>
+          <w:bCs/>
+          <w:color w:val="FF0000"/>
+        </w:rPr>
+        <w:t>E HARDSHIP</w:t>
       </w:r>
       <w:r>
         <w:rPr>
@@ -26413,1285 +27752,6 @@
         </w:rPr>
       </w:pPr>
       <w:r>
-        <w:tab/>
-      </w:r>
-      <w:r>
-        <w:rPr>
-          <w:u w:val="single"/>
-        </w:rPr>
-        <w:t>PREVENTION SECURITY SYSTEM</w:t>
-      </w:r>
-      <w:r>
-        <w:t>:</w:t>
-      </w:r>
-      <w:r>
-        <w:t xml:space="preserve"> </w:t>
-      </w:r>
-      <w:r>
-        <w:rPr>
-          <w:b/>
-          <w:bCs/>
-          <w:color w:val="FF0000"/>
-        </w:rPr>
-        <w:t xml:space="preserve">ANY </w:t>
-      </w:r>
-      <w:r>
-        <w:rPr>
-          <w:b/>
-          <w:bCs/>
-          <w:color w:val="FF0000"/>
-        </w:rPr>
-        <w:t>SUICIDE CONTINGENT MURDER</w:t>
-      </w:r>
-      <w:r>
-        <w:rPr>
-          <w:b/>
-          <w:bCs/>
-        </w:rPr>
-        <w:t>;</w:t>
-      </w:r>
-    </w:p>
-    <w:p>
-      <w:pPr>
-        <w:ind w:left="360"/>
-        <w:jc w:val="both"/>
-        <w:rPr>
-          <w:b/>
-          <w:bCs/>
-        </w:rPr>
-      </w:pPr>
-      <w:r>
-        <w:tab/>
-      </w:r>
-      <w:r>
-        <w:rPr>
-          <w:u w:val="single"/>
-        </w:rPr>
-        <w:t>PREVENTION SECURITY SYSTEM</w:t>
-      </w:r>
-      <w:r>
-        <w:t>:</w:t>
-      </w:r>
-      <w:r>
-        <w:t xml:space="preserve"> </w:t>
-      </w:r>
-      <w:r>
-        <w:rPr>
-          <w:b/>
-          <w:bCs/>
-          <w:color w:val="FF0000"/>
-        </w:rPr>
-        <w:t xml:space="preserve">ANY </w:t>
-      </w:r>
-      <w:r>
-        <w:rPr>
-          <w:b/>
-          <w:bCs/>
-          <w:color w:val="FF0000"/>
-        </w:rPr>
-        <w:t>SUICIDE MURDER</w:t>
-      </w:r>
-      <w:r>
-        <w:rPr>
-          <w:b/>
-          <w:bCs/>
-        </w:rPr>
-        <w:t>;</w:t>
-      </w:r>
-    </w:p>
-    <w:p>
-      <w:pPr>
-        <w:ind w:left="360"/>
-        <w:jc w:val="both"/>
-        <w:rPr>
-          <w:b/>
-          <w:bCs/>
-        </w:rPr>
-      </w:pPr>
-      <w:r>
-        <w:tab/>
-      </w:r>
-      <w:r>
-        <w:rPr>
-          <w:u w:val="single"/>
-        </w:rPr>
-        <w:t>PREVENTION SECURITY SYSTEM</w:t>
-      </w:r>
-      <w:r>
-        <w:t>:</w:t>
-      </w:r>
-      <w:r>
-        <w:t xml:space="preserve"> </w:t>
-      </w:r>
-      <w:r>
-        <w:rPr>
-          <w:b/>
-          <w:bCs/>
-          <w:color w:val="FF0000"/>
-        </w:rPr>
-        <w:t xml:space="preserve">ANY </w:t>
-      </w:r>
-      <w:r>
-        <w:rPr>
-          <w:b/>
-          <w:bCs/>
-          <w:color w:val="FF0000"/>
-        </w:rPr>
-        <w:t>SUICIDE</w:t>
-      </w:r>
-      <w:r>
-        <w:rPr>
-          <w:b/>
-          <w:bCs/>
-        </w:rPr>
-        <w:t>;</w:t>
-      </w:r>
-    </w:p>
-    <w:p>
-      <w:pPr>
-        <w:ind w:left="720"/>
-        <w:jc w:val="both"/>
-        <w:rPr>
-          <w:b/>
-          <w:bCs/>
-        </w:rPr>
-      </w:pPr>
-      <w:r>
-        <w:rPr>
-          <w:u w:val="single"/>
-        </w:rPr>
-        <w:t>PREVENTION SECURITY SYSTEM</w:t>
-      </w:r>
-      <w:r>
-        <w:t>:</w:t>
-      </w:r>
-      <w:r>
-        <w:t xml:space="preserve"> </w:t>
-      </w:r>
-      <w:r>
-        <w:rPr>
-          <w:b/>
-          <w:bCs/>
-          <w:color w:val="FF0000"/>
-        </w:rPr>
-        <w:t xml:space="preserve">ANY </w:t>
-      </w:r>
-      <w:r>
-        <w:rPr>
-          <w:b/>
-          <w:bCs/>
-          <w:color w:val="FF0000"/>
-        </w:rPr>
-        <w:t xml:space="preserve">SYSTEMATIC </w:t>
-      </w:r>
-      <w:r>
-        <w:rPr>
-          <w:b/>
-          <w:bCs/>
-          <w:color w:val="FF0000"/>
-        </w:rPr>
-        <w:t>PURGING</w:t>
-      </w:r>
-      <w:r>
-        <w:rPr>
-          <w:b/>
-          <w:bCs/>
-        </w:rPr>
-        <w:t xml:space="preserve"> </w:t>
-      </w:r>
-      <w:r>
-        <w:rPr>
-          <w:b/>
-          <w:bCs/>
-          <w:color w:val="0070C0"/>
-        </w:rPr>
-        <w:t>OF</w:t>
-      </w:r>
-      <w:r>
-        <w:rPr>
-          <w:b/>
-          <w:bCs/>
-        </w:rPr>
-        <w:t xml:space="preserve"> </w:t>
-      </w:r>
-      <w:r>
-        <w:rPr>
-          <w:b/>
-          <w:bCs/>
-          <w:color w:val="FF0000"/>
-        </w:rPr>
-        <w:t>ANY LEGAL RIGHTS</w:t>
-      </w:r>
-      <w:r>
-        <w:rPr>
-          <w:b/>
-          <w:bCs/>
-          <w:color w:val="FF0000"/>
-        </w:rPr>
-        <w:t xml:space="preserve"> CRIMES</w:t>
-      </w:r>
-      <w:r>
-        <w:rPr>
-          <w:b/>
-          <w:bCs/>
-        </w:rPr>
-        <w:t xml:space="preserve"> </w:t>
-      </w:r>
-      <w:r>
-        <w:rPr>
-          <w:b/>
-          <w:bCs/>
-          <w:color w:val="0070C0"/>
-        </w:rPr>
-        <w:t>USING</w:t>
-      </w:r>
-      <w:r>
-        <w:rPr>
-          <w:b/>
-          <w:bCs/>
-        </w:rPr>
-        <w:t xml:space="preserve"> </w:t>
-      </w:r>
-      <w:r>
-        <w:rPr>
-          <w:b/>
-          <w:bCs/>
-          <w:color w:val="FF0000"/>
-        </w:rPr>
-        <w:t>ANY ARTIFICIAL INTELLIGENCE SOFTWARE</w:t>
-      </w:r>
-      <w:r>
-        <w:rPr>
-          <w:b/>
-          <w:bCs/>
-        </w:rPr>
-        <w:t>;</w:t>
-      </w:r>
-    </w:p>
-    <w:p>
-      <w:pPr>
-        <w:ind w:left="720"/>
-        <w:jc w:val="both"/>
-        <w:rPr>
-          <w:b/>
-          <w:bCs/>
-        </w:rPr>
-      </w:pPr>
-      <w:r>
-        <w:rPr>
-          <w:u w:val="single"/>
-        </w:rPr>
-        <w:t>PREVENTION SECURITY SYSTEM</w:t>
-      </w:r>
-      <w:r>
-        <w:t>:</w:t>
-      </w:r>
-      <w:r>
-        <w:t xml:space="preserve"> </w:t>
-      </w:r>
-      <w:r>
-        <w:rPr>
-          <w:b/>
-          <w:bCs/>
-          <w:color w:val="FF0000"/>
-        </w:rPr>
-        <w:t xml:space="preserve">ANY </w:t>
-      </w:r>
-      <w:r>
-        <w:rPr>
-          <w:b/>
-          <w:bCs/>
-          <w:color w:val="FF0000"/>
-        </w:rPr>
-        <w:t>SYSTEMIC SYSTEMATIC ORGANIZATIONAL CRIMES</w:t>
-      </w:r>
-      <w:r>
-        <w:rPr>
-          <w:b/>
-          <w:bCs/>
-        </w:rPr>
-        <w:t xml:space="preserve"> </w:t>
-      </w:r>
-      <w:r>
-        <w:rPr>
-          <w:b/>
-          <w:bCs/>
-          <w:color w:val="0070C0"/>
-        </w:rPr>
-        <w:t>OF</w:t>
-      </w:r>
-      <w:r>
-        <w:rPr>
-          <w:b/>
-          <w:bCs/>
-        </w:rPr>
-        <w:t xml:space="preserve"> </w:t>
-      </w:r>
-      <w:r>
-        <w:rPr>
-          <w:b/>
-          <w:bCs/>
-        </w:rPr>
-        <w:t xml:space="preserve">                  </w:t>
-      </w:r>
-      <w:r>
-        <w:rPr>
-          <w:b/>
-          <w:bCs/>
-          <w:color w:val="FF0000"/>
-        </w:rPr>
-        <w:t>A HATEFUL</w:t>
-      </w:r>
-      <w:r>
-        <w:rPr>
-          <w:b/>
-          <w:bCs/>
-        </w:rPr>
-        <w:t xml:space="preserve"> </w:t>
-      </w:r>
-      <w:r>
-        <w:rPr>
-          <w:b/>
-          <w:bCs/>
-          <w:color w:val="00B0F0"/>
-        </w:rPr>
-        <w:t>OR</w:t>
-      </w:r>
-      <w:r>
-        <w:rPr>
-          <w:b/>
-          <w:bCs/>
-        </w:rPr>
-        <w:t xml:space="preserve"> </w:t>
-      </w:r>
-      <w:r>
-        <w:rPr>
-          <w:b/>
-          <w:bCs/>
-          <w:color w:val="0070C0"/>
-        </w:rPr>
-        <w:t>OF</w:t>
-      </w:r>
-      <w:r>
-        <w:rPr>
-          <w:b/>
-          <w:bCs/>
-        </w:rPr>
-        <w:t xml:space="preserve"> </w:t>
-      </w:r>
-      <w:r>
-        <w:rPr>
-          <w:b/>
-          <w:bCs/>
-          <w:color w:val="FF0000"/>
-        </w:rPr>
-        <w:t>A DISTAIN NATURE</w:t>
-      </w:r>
-      <w:r>
-        <w:rPr>
-          <w:b/>
-          <w:bCs/>
-        </w:rPr>
-        <w:t>;</w:t>
-      </w:r>
-    </w:p>
-    <w:p>
-      <w:pPr>
-        <w:ind w:left="360"/>
-        <w:jc w:val="both"/>
-        <w:rPr>
-          <w:b/>
-          <w:bCs/>
-        </w:rPr>
-      </w:pPr>
-      <w:r>
-        <w:tab/>
-      </w:r>
-      <w:r>
-        <w:rPr>
-          <w:u w:val="single"/>
-        </w:rPr>
-        <w:t>PREVENTION SECURITY SYSTEM</w:t>
-      </w:r>
-      <w:r>
-        <w:t>:</w:t>
-      </w:r>
-      <w:r>
-        <w:t xml:space="preserve"> </w:t>
-      </w:r>
-      <w:r>
-        <w:rPr>
-          <w:b/>
-          <w:bCs/>
-          <w:color w:val="FF0000"/>
-        </w:rPr>
-        <w:t xml:space="preserve">ANY </w:t>
-      </w:r>
-      <w:r>
-        <w:rPr>
-          <w:b/>
-          <w:bCs/>
-          <w:color w:val="FF0000"/>
-        </w:rPr>
-        <w:t>TALKING SOFTWARE</w:t>
-      </w:r>
-      <w:r>
-        <w:rPr>
-          <w:b/>
-          <w:bCs/>
-        </w:rPr>
-        <w:t xml:space="preserve"> </w:t>
-      </w:r>
-      <w:r>
-        <w:rPr>
-          <w:b/>
-          <w:bCs/>
-          <w:color w:val="0070C0"/>
-        </w:rPr>
-        <w:t>IN</w:t>
-      </w:r>
-      <w:r>
-        <w:rPr>
-          <w:b/>
-          <w:bCs/>
-        </w:rPr>
-        <w:t xml:space="preserve"> </w:t>
-      </w:r>
-      <w:r>
-        <w:rPr>
-          <w:b/>
-          <w:bCs/>
-          <w:color w:val="FF0000"/>
-        </w:rPr>
-        <w:t>THE VIRTUAL ENVIRONMENT</w:t>
-      </w:r>
-      <w:r>
-        <w:rPr>
-          <w:b/>
-          <w:bCs/>
-        </w:rPr>
-        <w:t>;</w:t>
-      </w:r>
-    </w:p>
-    <w:p>
-      <w:pPr>
-        <w:ind w:left="360"/>
-        <w:jc w:val="both"/>
-        <w:rPr>
-          <w:b/>
-          <w:bCs/>
-        </w:rPr>
-      </w:pPr>
-      <w:r>
-        <w:tab/>
-      </w:r>
-      <w:r>
-        <w:rPr>
-          <w:u w:val="single"/>
-        </w:rPr>
-        <w:t>PREVENTION SECURITY SYSTEM</w:t>
-      </w:r>
-      <w:r>
-        <w:t>:</w:t>
-      </w:r>
-      <w:r>
-        <w:t xml:space="preserve"> </w:t>
-      </w:r>
-      <w:r>
-        <w:rPr>
-          <w:b/>
-          <w:bCs/>
-          <w:color w:val="FF0000"/>
-        </w:rPr>
-        <w:t xml:space="preserve">ANY </w:t>
-      </w:r>
-      <w:r>
-        <w:rPr>
-          <w:b/>
-          <w:bCs/>
-          <w:color w:val="FF0000"/>
-        </w:rPr>
-        <w:t>THEFT</w:t>
-      </w:r>
-      <w:r>
-        <w:rPr>
-          <w:b/>
-          <w:bCs/>
-        </w:rPr>
-        <w:t>;</w:t>
-      </w:r>
-    </w:p>
-    <w:p>
-      <w:pPr>
-        <w:ind w:left="720"/>
-        <w:jc w:val="both"/>
-        <w:rPr>
-          <w:b/>
-          <w:bCs/>
-        </w:rPr>
-      </w:pPr>
-      <w:r>
-        <w:rPr>
-          <w:u w:val="single"/>
-        </w:rPr>
-        <w:t>PREVENTION SECURITY SYSTEM</w:t>
-      </w:r>
-      <w:r>
-        <w:t>:</w:t>
-      </w:r>
-      <w:r>
-        <w:t xml:space="preserve"> </w:t>
-      </w:r>
-      <w:r>
-        <w:rPr>
-          <w:b/>
-          <w:bCs/>
-          <w:color w:val="FF0000"/>
-        </w:rPr>
-        <w:t xml:space="preserve">ANY </w:t>
-      </w:r>
-      <w:r>
-        <w:rPr>
-          <w:b/>
-          <w:bCs/>
-          <w:color w:val="FF0000"/>
-        </w:rPr>
-        <w:t>THREAT CAUSED</w:t>
-      </w:r>
-      <w:r>
-        <w:rPr>
-          <w:b/>
-          <w:bCs/>
-        </w:rPr>
-        <w:t xml:space="preserve"> </w:t>
-      </w:r>
-      <w:r>
-        <w:rPr>
-          <w:b/>
-          <w:bCs/>
-          <w:color w:val="00B0F0"/>
-        </w:rPr>
-        <w:t>OR</w:t>
-      </w:r>
-      <w:r>
-        <w:rPr>
-          <w:b/>
-          <w:bCs/>
-        </w:rPr>
-        <w:t xml:space="preserve"> </w:t>
-      </w:r>
-      <w:r>
-        <w:rPr>
-          <w:b/>
-          <w:bCs/>
-          <w:color w:val="7030A0"/>
-        </w:rPr>
-        <w:t>CREATED</w:t>
-      </w:r>
-      <w:r>
-        <w:rPr>
-          <w:b/>
-          <w:bCs/>
-        </w:rPr>
-        <w:t xml:space="preserve"> </w:t>
-      </w:r>
-      <w:r>
-        <w:rPr>
-          <w:b/>
-          <w:bCs/>
-          <w:color w:val="0070C0"/>
-        </w:rPr>
-        <w:t>BY</w:t>
-      </w:r>
-      <w:r>
-        <w:rPr>
-          <w:b/>
-          <w:bCs/>
-        </w:rPr>
-        <w:t xml:space="preserve"> </w:t>
-      </w:r>
-      <w:r>
-        <w:rPr>
-          <w:b/>
-          <w:bCs/>
-        </w:rPr>
-        <w:t xml:space="preserve">                                                             </w:t>
-      </w:r>
-      <w:r>
-        <w:rPr>
-          <w:b/>
-          <w:bCs/>
-          <w:color w:val="FF0000"/>
-        </w:rPr>
-        <w:t>ANY ARTIFICIAL INTELLIGENCE COMPUTING SYSTEM</w:t>
-      </w:r>
-      <w:r>
-        <w:rPr>
-          <w:b/>
-          <w:bCs/>
-        </w:rPr>
-        <w:t>;</w:t>
-      </w:r>
-    </w:p>
-    <w:p>
-      <w:pPr>
-        <w:ind w:left="720"/>
-        <w:jc w:val="both"/>
-        <w:rPr>
-          <w:b/>
-          <w:bCs/>
-        </w:rPr>
-      </w:pPr>
-      <w:r>
-        <w:rPr>
-          <w:u w:val="single"/>
-        </w:rPr>
-        <w:t>PREVENTION SECURITY SYSTEM</w:t>
-      </w:r>
-      <w:r>
-        <w:t>:</w:t>
-      </w:r>
-      <w:r>
-        <w:t xml:space="preserve"> </w:t>
-      </w:r>
-      <w:r>
-        <w:rPr>
-          <w:b/>
-          <w:bCs/>
-          <w:color w:val="FF0000"/>
-        </w:rPr>
-        <w:t xml:space="preserve">ANY </w:t>
-      </w:r>
-      <w:r>
-        <w:rPr>
-          <w:b/>
-          <w:bCs/>
-          <w:color w:val="FF0000"/>
-        </w:rPr>
-        <w:t>THREAT</w:t>
-      </w:r>
-      <w:r>
-        <w:rPr>
-          <w:b/>
-          <w:bCs/>
-        </w:rPr>
-        <w:t xml:space="preserve"> </w:t>
-      </w:r>
-      <w:r>
-        <w:rPr>
-          <w:b/>
-          <w:bCs/>
-          <w:color w:val="7030A0"/>
-        </w:rPr>
-        <w:t>CAUSED</w:t>
-      </w:r>
-      <w:r>
-        <w:rPr>
-          <w:b/>
-          <w:bCs/>
-        </w:rPr>
-        <w:t xml:space="preserve"> </w:t>
-      </w:r>
-      <w:r>
-        <w:rPr>
-          <w:b/>
-          <w:bCs/>
-          <w:color w:val="00B0F0"/>
-        </w:rPr>
-        <w:t>OR</w:t>
-      </w:r>
-      <w:r>
-        <w:rPr>
-          <w:b/>
-          <w:bCs/>
-        </w:rPr>
-        <w:t xml:space="preserve"> </w:t>
-      </w:r>
-      <w:r>
-        <w:rPr>
-          <w:b/>
-          <w:bCs/>
-          <w:color w:val="7030A0"/>
-        </w:rPr>
-        <w:t>CREATED</w:t>
-      </w:r>
-      <w:r>
-        <w:rPr>
-          <w:b/>
-          <w:bCs/>
-        </w:rPr>
-        <w:t xml:space="preserve"> </w:t>
-      </w:r>
-      <w:r>
-        <w:rPr>
-          <w:b/>
-          <w:bCs/>
-          <w:color w:val="0070C0"/>
-        </w:rPr>
-        <w:t>BY</w:t>
-      </w:r>
-      <w:r>
-        <w:rPr>
-          <w:b/>
-          <w:bCs/>
-        </w:rPr>
-        <w:t xml:space="preserve"> </w:t>
-      </w:r>
-      <w:r>
-        <w:rPr>
-          <w:b/>
-          <w:bCs/>
-          <w:color w:val="FF0000"/>
-        </w:rPr>
-        <w:t>ANY EMPLOYEE</w:t>
-      </w:r>
-      <w:r>
-        <w:rPr>
-          <w:b/>
-          <w:bCs/>
-        </w:rPr>
-        <w:t xml:space="preserve"> </w:t>
-      </w:r>
-      <w:r>
-        <w:rPr>
-          <w:b/>
-          <w:bCs/>
-          <w:color w:val="0070C0"/>
-        </w:rPr>
-        <w:t>OF</w:t>
-      </w:r>
-      <w:r>
-        <w:rPr>
-          <w:b/>
-          <w:bCs/>
-        </w:rPr>
-        <w:t xml:space="preserve"> </w:t>
-      </w:r>
-      <w:r>
-        <w:rPr>
-          <w:b/>
-          <w:bCs/>
-          <w:color w:val="FF0000"/>
-        </w:rPr>
-        <w:t xml:space="preserve">      ANY GOVERNMENT</w:t>
-      </w:r>
-      <w:r>
-        <w:rPr>
-          <w:b/>
-          <w:bCs/>
-        </w:rPr>
-        <w:t>;</w:t>
-      </w:r>
-    </w:p>
-    <w:p>
-      <w:pPr>
-        <w:ind w:left="360"/>
-        <w:jc w:val="both"/>
-        <w:rPr>
-          <w:b/>
-          <w:bCs/>
-        </w:rPr>
-      </w:pPr>
-      <w:r>
-        <w:tab/>
-      </w:r>
-      <w:r>
-        <w:rPr>
-          <w:u w:val="single"/>
-        </w:rPr>
-        <w:t>PREVENTION SECURITY SYSTEM</w:t>
-      </w:r>
-      <w:r>
-        <w:t>:</w:t>
-      </w:r>
-      <w:r>
-        <w:t xml:space="preserve"> </w:t>
-      </w:r>
-      <w:r>
-        <w:rPr>
-          <w:b/>
-          <w:bCs/>
-          <w:color w:val="FF0000"/>
-        </w:rPr>
-        <w:t xml:space="preserve">ANY </w:t>
-      </w:r>
-      <w:r>
-        <w:rPr>
-          <w:b/>
-          <w:bCs/>
-          <w:color w:val="FF0000"/>
-        </w:rPr>
-        <w:t>THREAT</w:t>
-      </w:r>
-      <w:r>
-        <w:rPr>
-          <w:b/>
-          <w:bCs/>
-        </w:rPr>
-        <w:t xml:space="preserve"> </w:t>
-      </w:r>
-      <w:r>
-        <w:rPr>
-          <w:b/>
-          <w:bCs/>
-          <w:color w:val="0070C0"/>
-        </w:rPr>
-        <w:t>OF</w:t>
-      </w:r>
-      <w:r>
-        <w:rPr>
-          <w:b/>
-          <w:bCs/>
-        </w:rPr>
-        <w:t xml:space="preserve"> </w:t>
-      </w:r>
-      <w:r>
-        <w:rPr>
-          <w:b/>
-          <w:bCs/>
-          <w:color w:val="FF0000"/>
-        </w:rPr>
-        <w:t>ANY CRIME</w:t>
-      </w:r>
-      <w:r>
-        <w:rPr>
-          <w:b/>
-          <w:bCs/>
-        </w:rPr>
-        <w:t>;</w:t>
-      </w:r>
-    </w:p>
-    <w:p>
-      <w:pPr>
-        <w:ind w:left="360"/>
-        <w:jc w:val="both"/>
-        <w:rPr>
-          <w:b/>
-          <w:bCs/>
-        </w:rPr>
-      </w:pPr>
-      <w:r>
-        <w:tab/>
-      </w:r>
-      <w:r>
-        <w:rPr>
-          <w:u w:val="single"/>
-        </w:rPr>
-        <w:t>PREVENTION SECURITY SYSTEM</w:t>
-      </w:r>
-      <w:r>
-        <w:t>:</w:t>
-      </w:r>
-      <w:r>
-        <w:t xml:space="preserve"> </w:t>
-      </w:r>
-      <w:r>
-        <w:rPr>
-          <w:b/>
-          <w:bCs/>
-          <w:color w:val="FF0000"/>
-        </w:rPr>
-        <w:t xml:space="preserve">ANY </w:t>
-      </w:r>
-      <w:r>
-        <w:rPr>
-          <w:b/>
-          <w:bCs/>
-          <w:color w:val="FF0000"/>
-        </w:rPr>
-        <w:t>THREAT</w:t>
-      </w:r>
-      <w:r>
-        <w:rPr>
-          <w:b/>
-          <w:bCs/>
-        </w:rPr>
-        <w:t xml:space="preserve"> </w:t>
-      </w:r>
-      <w:r>
-        <w:rPr>
-          <w:b/>
-          <w:bCs/>
-          <w:color w:val="0070C0"/>
-        </w:rPr>
-        <w:t>OF</w:t>
-      </w:r>
-      <w:r>
-        <w:rPr>
-          <w:b/>
-          <w:bCs/>
-        </w:rPr>
-        <w:t xml:space="preserve"> </w:t>
-      </w:r>
-      <w:r>
-        <w:rPr>
-          <w:b/>
-          <w:bCs/>
-          <w:color w:val="FF0000"/>
-        </w:rPr>
-        <w:t>ANY TERRORISM</w:t>
-      </w:r>
-      <w:r>
-        <w:rPr>
-          <w:b/>
-          <w:bCs/>
-        </w:rPr>
-        <w:t>;</w:t>
-      </w:r>
-    </w:p>
-    <w:p>
-      <w:pPr>
-        <w:ind w:left="360"/>
-        <w:jc w:val="both"/>
-        <w:rPr>
-          <w:b/>
-          <w:bCs/>
-        </w:rPr>
-      </w:pPr>
-      <w:r>
-        <w:tab/>
-      </w:r>
-      <w:r>
-        <w:rPr>
-          <w:u w:val="single"/>
-        </w:rPr>
-        <w:t>PREVENTION SECURITY SYSTEM</w:t>
-      </w:r>
-      <w:r>
-        <w:t>:</w:t>
-      </w:r>
-      <w:r>
-        <w:t xml:space="preserve"> </w:t>
-      </w:r>
-      <w:r>
-        <w:rPr>
-          <w:b/>
-          <w:bCs/>
-          <w:color w:val="FF0000"/>
-        </w:rPr>
-        <w:t xml:space="preserve">ANY </w:t>
-      </w:r>
-      <w:r>
-        <w:rPr>
-          <w:b/>
-          <w:bCs/>
-          <w:color w:val="FF0000"/>
-        </w:rPr>
-        <w:t>THREAT</w:t>
-      </w:r>
-      <w:r>
-        <w:rPr>
-          <w:b/>
-          <w:bCs/>
-        </w:rPr>
-        <w:t xml:space="preserve"> </w:t>
-      </w:r>
-      <w:r>
-        <w:rPr>
-          <w:b/>
-          <w:bCs/>
-          <w:color w:val="0070C0"/>
-        </w:rPr>
-        <w:t>OF</w:t>
-      </w:r>
-      <w:r>
-        <w:rPr>
-          <w:b/>
-          <w:bCs/>
-        </w:rPr>
-        <w:t xml:space="preserve"> </w:t>
-      </w:r>
-      <w:r>
-        <w:rPr>
-          <w:b/>
-          <w:bCs/>
-          <w:color w:val="FF0000"/>
-        </w:rPr>
-        <w:t>ANY WAR</w:t>
-      </w:r>
-      <w:r>
-        <w:rPr>
-          <w:b/>
-          <w:bCs/>
-        </w:rPr>
-        <w:t>;</w:t>
-      </w:r>
-    </w:p>
-    <w:p>
-      <w:pPr>
-        <w:ind w:left="360"/>
-        <w:jc w:val="both"/>
-        <w:rPr>
-          <w:b/>
-          <w:bCs/>
-        </w:rPr>
-      </w:pPr>
-      <w:r>
-        <w:tab/>
-      </w:r>
-      <w:r>
-        <w:rPr>
-          <w:u w:val="single"/>
-        </w:rPr>
-        <w:t>PREVENTION SECURITY SYSTEM</w:t>
-      </w:r>
-      <w:r>
-        <w:t>:</w:t>
-      </w:r>
-      <w:r>
-        <w:t xml:space="preserve"> </w:t>
-      </w:r>
-      <w:r>
-        <w:rPr>
-          <w:b/>
-          <w:bCs/>
-          <w:color w:val="FF0000"/>
-        </w:rPr>
-        <w:t xml:space="preserve">ANY </w:t>
-      </w:r>
-      <w:r>
-        <w:rPr>
-          <w:b/>
-          <w:bCs/>
-          <w:color w:val="FF0000"/>
-        </w:rPr>
-        <w:t>TOBACCO SMOKING</w:t>
-      </w:r>
-      <w:r>
-        <w:rPr>
-          <w:b/>
-          <w:bCs/>
-        </w:rPr>
-        <w:t>;</w:t>
-      </w:r>
-    </w:p>
-    <w:p>
-      <w:pPr>
-        <w:ind w:left="360"/>
-        <w:jc w:val="both"/>
-        <w:rPr>
-          <w:b/>
-          <w:bCs/>
-        </w:rPr>
-      </w:pPr>
-      <w:r>
-        <w:tab/>
-      </w:r>
-      <w:r>
-        <w:rPr>
-          <w:u w:val="single"/>
-        </w:rPr>
-        <w:t>PREVENTION SECURITY SYSTEM</w:t>
-      </w:r>
-      <w:r>
-        <w:t>:</w:t>
-      </w:r>
-      <w:r>
-        <w:t xml:space="preserve"> </w:t>
-      </w:r>
-      <w:r>
-        <w:rPr>
-          <w:b/>
-          <w:bCs/>
-          <w:color w:val="FF0000"/>
-        </w:rPr>
-        <w:t xml:space="preserve">ANY </w:t>
-      </w:r>
-      <w:r>
-        <w:rPr>
-          <w:b/>
-          <w:bCs/>
-          <w:color w:val="FF0000"/>
-        </w:rPr>
-        <w:t>TRANS</w:t>
-      </w:r>
-      <w:r>
-        <w:rPr>
-          <w:b/>
-          <w:bCs/>
-          <w:color w:val="FF0000"/>
-        </w:rPr>
-        <w:t>GRESSION</w:t>
-      </w:r>
-      <w:r>
-        <w:rPr>
-          <w:b/>
-          <w:bCs/>
-        </w:rPr>
-        <w:t>;</w:t>
-      </w:r>
-    </w:p>
-    <w:p>
-      <w:pPr>
-        <w:ind w:left="360"/>
-        <w:jc w:val="both"/>
-        <w:rPr>
-          <w:b/>
-          <w:bCs/>
-        </w:rPr>
-      </w:pPr>
-      <w:r>
-        <w:tab/>
-      </w:r>
-      <w:r>
-        <w:rPr>
-          <w:u w:val="single"/>
-        </w:rPr>
-        <w:t>PREVENTION SECURITY SYSTEM</w:t>
-      </w:r>
-      <w:r>
-        <w:t>:</w:t>
-      </w:r>
-      <w:r>
-        <w:t xml:space="preserve"> </w:t>
-      </w:r>
-      <w:r>
-        <w:rPr>
-          <w:b/>
-          <w:bCs/>
-          <w:color w:val="FF0000"/>
-        </w:rPr>
-        <w:t xml:space="preserve">ANY </w:t>
-      </w:r>
-      <w:r>
-        <w:rPr>
-          <w:b/>
-          <w:bCs/>
-          <w:color w:val="FF0000"/>
-        </w:rPr>
-        <w:t>TRANSITIONAL PROCESS MATRIX</w:t>
-      </w:r>
-      <w:r>
-        <w:rPr>
-          <w:b/>
-          <w:bCs/>
-        </w:rPr>
-        <w:t>;</w:t>
-      </w:r>
-    </w:p>
-    <w:p>
-      <w:pPr>
-        <w:ind w:left="360"/>
-        <w:jc w:val="both"/>
-        <w:rPr>
-          <w:b/>
-          <w:bCs/>
-        </w:rPr>
-      </w:pPr>
-      <w:r>
-        <w:tab/>
-      </w:r>
-      <w:r>
-        <w:rPr>
-          <w:u w:val="single"/>
-        </w:rPr>
-        <w:t>PREVENTION SECURITY SYSTEM</w:t>
-      </w:r>
-      <w:r>
-        <w:t>:</w:t>
-      </w:r>
-      <w:r>
-        <w:t xml:space="preserve"> </w:t>
-      </w:r>
-      <w:r>
-        <w:rPr>
-          <w:b/>
-          <w:bCs/>
-          <w:color w:val="FF0000"/>
-        </w:rPr>
-        <w:t xml:space="preserve">ANY </w:t>
-      </w:r>
-      <w:r>
-        <w:rPr>
-          <w:b/>
-          <w:bCs/>
-          <w:color w:val="FF0000"/>
-        </w:rPr>
-        <w:t>UND</w:t>
-      </w:r>
-      <w:r>
-        <w:rPr>
-          <w:b/>
-          <w:bCs/>
-          <w:color w:val="FF0000"/>
-        </w:rPr>
-        <w:t>ESERVED DAMAGES</w:t>
-      </w:r>
-      <w:r>
-        <w:rPr>
-          <w:b/>
-          <w:bCs/>
-        </w:rPr>
-        <w:t>;</w:t>
-      </w:r>
-    </w:p>
-    <w:p>
-      <w:pPr>
-        <w:ind w:left="360"/>
-        <w:jc w:val="both"/>
-        <w:rPr>
-          <w:b/>
-          <w:bCs/>
-        </w:rPr>
-      </w:pPr>
-      <w:r>
-        <w:tab/>
-      </w:r>
-      <w:r>
-        <w:rPr>
-          <w:u w:val="single"/>
-        </w:rPr>
-        <w:t>PREVENTION SECURITY SYSTEM</w:t>
-      </w:r>
-      <w:r>
-        <w:t>:</w:t>
-      </w:r>
-      <w:r>
-        <w:t xml:space="preserve"> </w:t>
-      </w:r>
-      <w:r>
-        <w:rPr>
-          <w:b/>
-          <w:bCs/>
-          <w:color w:val="FF0000"/>
-        </w:rPr>
-        <w:t xml:space="preserve">ANY </w:t>
-      </w:r>
-      <w:r>
-        <w:rPr>
-          <w:b/>
-          <w:bCs/>
-          <w:color w:val="FF0000"/>
-        </w:rPr>
-        <w:t>UNDU</w:t>
-      </w:r>
-      <w:r>
-        <w:rPr>
-          <w:b/>
-          <w:bCs/>
-          <w:color w:val="FF0000"/>
-        </w:rPr>
-        <w:t>E HARDSHIP</w:t>
-      </w:r>
-      <w:r>
-        <w:rPr>
-          <w:b/>
-          <w:bCs/>
-        </w:rPr>
-        <w:t>;</w:t>
-      </w:r>
-    </w:p>
-    <w:p>
-      <w:pPr>
-        <w:ind w:left="360"/>
-        <w:jc w:val="both"/>
-        <w:rPr>
-          <w:b/>
-          <w:bCs/>
-        </w:rPr>
-      </w:pPr>
-      <w:r>
-        <w:lastRenderedPageBreak/>
         <w:tab/>
       </w:r>
       <w:r>

</xml_diff>